<commit_message>
Modified a couple of files
</commit_message>
<xml_diff>
--- a/word_files/8.Разработка программных модулекй.docx
+++ b/word_files/8.Разработка программных модулекй.docx
@@ -31,7 +31,132 @@
     <w:p>
       <w:pPr>
         <w:rPr>
+          <w:lang w:val="ru-RU"/>
+        </w:rPr>
+      </w:pPr>
+      <w:r>
+        <w:rPr>
+          <w:lang w:val="ru-RU"/>
+        </w:rPr>
+        <w:t>Листинг программы представлен в Приложении А.</w:t>
+      </w:r>
+    </w:p>
+    <w:p>
+      <w:pPr>
+        <w:rPr>
+          <w:lang w:val="ru-RU"/>
+        </w:rPr>
+      </w:pPr>
+    </w:p>
+    <w:p>
+      <w:pPr>
+        <w:rPr>
+          <w:b/>
+          <w:bCs/>
+          <w:lang w:val="ru-RU"/>
+        </w:rPr>
+      </w:pPr>
+      <w:r>
+        <w:rPr>
+          <w:b/>
+          <w:bCs/>
+          <w:lang w:val="ru-RU"/>
+        </w:rPr>
+        <w:t xml:space="preserve">4.1 Алгоритм </w:t>
+      </w:r>
+      <w:r>
+        <w:rPr>
+          <w:b/>
+          <w:bCs/>
+          <w:lang w:val="ru-RU"/>
+        </w:rPr>
+        <w:t>выбора бренда</w:t>
+      </w:r>
+    </w:p>
+    <w:p>
+      <w:pPr>
+        <w:rPr>
+          <w:b/>
+          <w:bCs/>
+          <w:lang w:val="ru-RU"/>
+        </w:rPr>
+      </w:pPr>
+    </w:p>
+    <w:p>
+      <w:pPr>
+        <w:rPr>
+          <w:b/>
+          <w:bCs/>
+          <w:lang w:val="ru-RU"/>
+        </w:rPr>
+      </w:pPr>
+      <w:r>
+        <w:rPr>
+          <w:szCs w:val="28"/>
+        </w:rPr>
+        <w:t xml:space="preserve">В этом алгоритме особого внимания заслуживает технология </w:t>
+      </w:r>
+      <w:r>
+        <w:rPr>
+          <w:szCs w:val="28"/>
           <w:lang w:val="en-US"/>
+        </w:rPr>
+        <w:t>AJAX</w:t>
+      </w:r>
+      <w:r>
+        <w:rPr>
+          <w:szCs w:val="28"/>
+        </w:rPr>
+        <w:t>, которая является интересным способом организации клиент-серверного взаимодействия.  При помощи этой технологии происходят асинхронное взаи</w:t>
+      </w:r>
+      <w:r>
+        <w:rPr>
+          <w:szCs w:val="28"/>
+        </w:rPr>
+        <w:t xml:space="preserve">модействие сервера с клиентом. Создание комментариев доступно на странице просмотра объявления. Внизу необходимо заполнить поле и нажать кнопку. Это действие сгенерирует запрос на </w:t>
+      </w:r>
+      <w:r>
+        <w:rPr>
+          <w:szCs w:val="28"/>
+          <w:lang w:val="en-US"/>
+        </w:rPr>
+        <w:t>AJAX</w:t>
+      </w:r>
+      <w:r>
+        <w:rPr>
+          <w:szCs w:val="28"/>
+          <w:lang w:val="ru-RU"/>
+        </w:rPr>
+        <w:t xml:space="preserve"> </w:t>
+      </w:r>
+      <w:r>
+        <w:rPr>
+          <w:szCs w:val="28"/>
+        </w:rPr>
+        <w:t>запрос на клиенте и отправит него на сервер.</w:t>
+      </w:r>
+      <w:r>
+        <w:rPr>
+          <w:b/>
+          <w:bCs/>
+          <w:lang w:val="ru-RU"/>
+        </w:rPr>
+        <w:t xml:space="preserve"> </w:t>
+      </w:r>
+    </w:p>
+    <w:p>
+      <w:pPr>
+        <w:rPr>
+          <w:b/>
+          <w:bCs/>
+          <w:lang w:val="ru-RU"/>
+        </w:rPr>
+      </w:pPr>
+    </w:p>
+    <w:p>
+      <w:pPr>
+        <w:rPr>
+          <w:lang w:val="ru-RU"/>
         </w:rPr>
       </w:pPr>
     </w:p>

</xml_diff>